<commit_message>
project cleanup, extracting function
</commit_message>
<xml_diff>
--- a/example.docx
+++ b/example.docx
@@ -4,20 +4,12 @@
   <w:body>
     <w:p>
       <w:pPr>
-        <w:pStyle w:val="Normal1"/>
+        <w:pStyle w:val="LO-normal"/>
         <w:rPr/>
       </w:pPr>
       <w:r>
         <w:rPr/>
-        <w:t>Kamila Sproska urodzona 14.03.2000 we Wrocławiu o pesselu 1234567891</w:t>
-      </w:r>
-      <w:r>
-        <w:rPr/>
-        <w:t>1</w:t>
-      </w:r>
-      <w:r>
-        <w:rPr/>
-        <w:t xml:space="preserve"> i numerze telefonu 794123452 choruje na katar.</w:t>
+        <w:t>Kamila Sproska urodzona 14.03.2000 we Wrocławiu o pesselu 86111771763 i numerze telefonu 794123452 choruje na katar.</w:t>
       </w:r>
     </w:p>
     <w:sectPr>
@@ -55,6 +47,7 @@
     <w:qFormat/>
     <w:pPr>
       <w:widowControl/>
+      <w:suppressAutoHyphens w:val="true"/>
       <w:bidi w:val="0"/>
       <w:spacing w:lineRule="auto" w:line="276" w:before="0" w:after="0"/>
       <w:jc w:val="left"/>
@@ -70,8 +63,8 @@
   </w:style>
   <w:style w:type="paragraph" w:styleId="Heading1">
     <w:name w:val="Heading 1"/>
-    <w:basedOn w:val="Normal1"/>
-    <w:next w:val="Normal1"/>
+    <w:basedOn w:val="LO-normal"/>
+    <w:next w:val="LO-normal"/>
     <w:qFormat/>
     <w:pPr>
       <w:keepNext w:val="true"/>
@@ -86,8 +79,8 @@
   </w:style>
   <w:style w:type="paragraph" w:styleId="Heading2">
     <w:name w:val="Heading 2"/>
-    <w:basedOn w:val="Normal1"/>
-    <w:next w:val="Normal1"/>
+    <w:basedOn w:val="LO-normal"/>
+    <w:next w:val="LO-normal"/>
     <w:qFormat/>
     <w:pPr>
       <w:keepNext w:val="true"/>
@@ -103,8 +96,8 @@
   </w:style>
   <w:style w:type="paragraph" w:styleId="Heading3">
     <w:name w:val="Heading 3"/>
-    <w:basedOn w:val="Normal1"/>
-    <w:next w:val="Normal1"/>
+    <w:basedOn w:val="LO-normal"/>
+    <w:next w:val="LO-normal"/>
     <w:qFormat/>
     <w:pPr>
       <w:keepNext w:val="true"/>
@@ -121,8 +114,8 @@
   </w:style>
   <w:style w:type="paragraph" w:styleId="Heading4">
     <w:name w:val="Heading 4"/>
-    <w:basedOn w:val="Normal1"/>
-    <w:next w:val="Normal1"/>
+    <w:basedOn w:val="LO-normal"/>
+    <w:next w:val="LO-normal"/>
     <w:qFormat/>
     <w:pPr>
       <w:keepNext w:val="true"/>
@@ -138,8 +131,8 @@
   </w:style>
   <w:style w:type="paragraph" w:styleId="Heading5">
     <w:name w:val="Heading 5"/>
-    <w:basedOn w:val="Normal1"/>
-    <w:next w:val="Normal1"/>
+    <w:basedOn w:val="LO-normal"/>
+    <w:next w:val="LO-normal"/>
     <w:qFormat/>
     <w:pPr>
       <w:keepNext w:val="true"/>
@@ -155,8 +148,8 @@
   </w:style>
   <w:style w:type="paragraph" w:styleId="Heading6">
     <w:name w:val="Heading 6"/>
-    <w:basedOn w:val="Normal1"/>
-    <w:next w:val="Normal1"/>
+    <w:basedOn w:val="LO-normal"/>
+    <w:next w:val="LO-normal"/>
     <w:qFormat/>
     <w:pPr>
       <w:keepNext w:val="true"/>
@@ -229,11 +222,12 @@
       <w:rFonts w:cs="Lohit Devanagari"/>
     </w:rPr>
   </w:style>
-  <w:style w:type="paragraph" w:styleId="Normal1" w:default="1">
+  <w:style w:type="paragraph" w:styleId="LO-normal" w:default="1">
     <w:name w:val="LO-normal"/>
     <w:qFormat/>
     <w:pPr>
       <w:widowControl/>
+      <w:suppressAutoHyphens w:val="true"/>
       <w:bidi w:val="0"/>
       <w:spacing w:lineRule="auto" w:line="276" w:before="0" w:after="0"/>
       <w:jc w:val="left"/>
@@ -249,8 +243,8 @@
   </w:style>
   <w:style w:type="paragraph" w:styleId="Title">
     <w:name w:val="Title"/>
-    <w:basedOn w:val="Normal1"/>
-    <w:next w:val="Normal1"/>
+    <w:basedOn w:val="LO-normal"/>
+    <w:next w:val="LO-normal"/>
     <w:qFormat/>
     <w:pPr>
       <w:keepNext w:val="true"/>
@@ -265,8 +259,8 @@
   </w:style>
   <w:style w:type="paragraph" w:styleId="Subtitle">
     <w:name w:val="Subtitle"/>
-    <w:basedOn w:val="Normal1"/>
-    <w:next w:val="Normal1"/>
+    <w:basedOn w:val="LO-normal"/>
+    <w:next w:val="LO-normal"/>
     <w:qFormat/>
     <w:pPr>
       <w:keepNext w:val="true"/>

</xml_diff>